<commit_message>
List of tracked project files cleanup
</commit_message>
<xml_diff>
--- a/user_guide/WikiDot Contents/DCLD-z-Domain.docx
+++ b/user_guide/WikiDot Contents/DCLD-z-Domain.docx
@@ -14,14 +14,7 @@
           <w:b/>
           <w:bCs/>
         </w:rPr>
-        <w:t>Digital Control Loop Designer</w:t>
-      </w:r>
-      <w:r>
-        <w:rPr>
-          <w:b/>
-          <w:bCs/>
-        </w:rPr>
-        <w:t xml:space="preserve"> Software Development Kit</w:t>
+        <w:t>Digital Control Loop Designer Software Development Kit</w:t>
       </w:r>
     </w:p>
     <w:p>
@@ -41,13 +34,7 @@
         <w:t xml:space="preserve">stand-alone </w:t>
       </w:r>
       <w:r>
-        <w:t xml:space="preserve">tools covering system definition, system modeling, code generation, control system fine tuning and real-time debugging of fully digital control systems for Switched-Mode Power Supplies (SMPS) </w:t>
-      </w:r>
-      <w:r>
-        <w:t>supporting</w:t>
-      </w:r>
-      <w:r>
-        <w:t xml:space="preserve"> dsPIC</w:t>
+        <w:t>tools covering system definition, system modeling, code generation, control system fine tuning and real-time debugging of fully digital control systems for Switched-Mode Power Supplies (SMPS) supporting dsPIC</w:t>
       </w:r>
       <w:r>
         <w:rPr>
@@ -66,11 +53,9 @@
       <w:r>
         <w:t xml:space="preserve">The major scope of this tool is the rapid design of a digital power supply control stage rather than the power supply itself. This allows to simplify the design process to models based on interconnected transfer functions. These transfer functions are defined and configured in individual configuration windows. A transfer function can be based on generic Laplace-domain functions being calculated at runtime or on external data coming from network analyzer measurements or other </w:t>
       </w:r>
-      <w:proofErr w:type="gramStart"/>
-      <w:r>
-        <w:t>third party</w:t>
-      </w:r>
-      <w:proofErr w:type="gramEnd"/>
+      <w:r>
+        <w:t>third-party</w:t>
+      </w:r>
       <w:r>
         <w:t xml:space="preserve"> simulation tools such as MATLAB, </w:t>
       </w:r>
@@ -236,14 +221,7 @@
           <w:b/>
           <w:bCs/>
         </w:rPr>
-        <w:t>z-Domain Feedback Loop Configuration</w:t>
-      </w:r>
-      <w:r>
-        <w:rPr>
-          <w:b/>
-          <w:bCs/>
-        </w:rPr>
-        <w:t xml:space="preserve"> Module</w:t>
+        <w:t>z-Domain Feedback Loop Configuration Module</w:t>
       </w:r>
     </w:p>
     <w:p>
@@ -252,13 +230,7 @@
         <w:t xml:space="preserve">In the current </w:t>
       </w:r>
       <w:r>
-        <w:t>version the essential functions of the z-domain configuration block of the Digital Control L</w:t>
-      </w:r>
-      <w:r>
-        <w:t>i</w:t>
-      </w:r>
-      <w:r>
-        <w:t>brary SDK</w:t>
+        <w:t>version the essential functions of the z-domain configuration block of the Digital Control Library SDK</w:t>
       </w:r>
       <w:r>
         <w:t xml:space="preserve"> </w:t>
@@ -786,6 +758,7 @@
           <w:bCs/>
         </w:rPr>
       </w:pPr>
+      <w:bookmarkStart w:id="0" w:name="_GoBack"/>
       <w:r>
         <w:rPr>
           <w:b/>
@@ -938,6 +911,7 @@
         <w:t>Save the configuration by clicking File =&gt; Save/Save As… (CTRL+S)</w:t>
       </w:r>
     </w:p>
+    <w:bookmarkEnd w:id="0"/>
     <w:p>
       <w:pPr>
         <w:rPr>
@@ -982,34 +956,11 @@
         </w:numPr>
       </w:pPr>
       <w:r>
-        <w:t>s-Domain and z</w:t>
-      </w:r>
-      <w:r>
-        <w:t>-Domain</w:t>
-      </w:r>
-      <w:r>
-        <w:t xml:space="preserve"> </w:t>
-      </w:r>
-      <w:r>
-        <w:t xml:space="preserve">Transfer </w:t>
-      </w:r>
-      <w:r>
-        <w:t>F</w:t>
-      </w:r>
-      <w:r>
-        <w:t>unction (Bode Plot Data)</w:t>
-      </w:r>
-      <w:r>
-        <w:t xml:space="preserve"> Export</w:t>
+        <w:t>s-Domain and z-Domain Transfer Function (Bode Plot Data) Export</w:t>
       </w:r>
       <w:r>
         <w:br/>
-      </w:r>
-      <w:r>
-        <w:t>Copies the bode plot data table into the clipboard as tab-separated text table with column headers. This data can directly be pasted into MS Excel.</w:t>
-      </w:r>
-      <w:r>
-        <w:t xml:space="preserve"> </w:t>
+        <w:t xml:space="preserve">Copies the bode plot data table into the clipboard as tab-separated text table with column headers. This data can directly be pasted into MS Excel. </w:t>
       </w:r>
       <w:r>
         <w:t xml:space="preserve">The data table is set to 1601 points </w:t>
@@ -1137,10 +1088,7 @@
       </w:r>
     </w:p>
     <w:p/>
-    <w:p>
-      <w:bookmarkStart w:id="0" w:name="_GoBack"/>
-      <w:bookmarkEnd w:id="0"/>
-    </w:p>
+    <w:p/>
     <w:p>
       <w:r>
         <w:t xml:space="preserve">© </w:t>

</xml_diff>